<commit_message>
Cleaning up the improvements
</commit_message>
<xml_diff>
--- a/RentalCheckIn/wwwroot/templates/CheckInForm-French.docx
+++ b/RentalCheckIn/wwwroot/templates/CheckInForm-French.docx
@@ -79,24 +79,14 @@
             <w:pPr>
               <w:jc w:val="center"/>
             </w:pPr>
-            <w:r>
-              <w:fldChar w:fldCharType="begin"/>
-            </w:r>
-            <w:r>
-              <w:instrText xml:space="preserve"> MERGEFIELD  Language \* Upper  \* MERGEFORMAT </w:instrText>
-            </w:r>
-            <w:r>
-              <w:fldChar w:fldCharType="separate"/>
-            </w:r>
-            <w:r>
-              <w:rPr>
-                <w:noProof/>
-              </w:rPr>
-              <w:t>«LANGUAGE»</w:t>
-            </w:r>
-            <w:r>
-              <w:fldChar w:fldCharType="end"/>
-            </w:r>
+            <w:fldSimple w:instr=" MERGEFIELD  Language \* Upper  \* MERGEFORMAT ">
+              <w:r>
+                <w:rPr>
+                  <w:noProof/>
+                </w:rPr>
+                <w:t>«LANGUAGE»</w:t>
+              </w:r>
+            </w:fldSimple>
           </w:p>
         </w:tc>
         <w:tc>
@@ -120,24 +110,14 @@
             <w:r>
               <w:t xml:space="preserve"> </w:t>
             </w:r>
-            <w:r>
-              <w:fldChar w:fldCharType="begin"/>
-            </w:r>
-            <w:r>
-              <w:instrText xml:space="preserve"> MERGEFIELD  NumberOfGuests  \* MERGEFORMAT </w:instrText>
-            </w:r>
-            <w:r>
-              <w:fldChar w:fldCharType="separate"/>
-            </w:r>
-            <w:r>
-              <w:rPr>
-                <w:noProof/>
-              </w:rPr>
-              <w:t>«NumberOfGuests»</w:t>
-            </w:r>
-            <w:r>
-              <w:fldChar w:fldCharType="end"/>
-            </w:r>
+            <w:fldSimple w:instr=" MERGEFIELD  NumberOfGuests  \* MERGEFORMAT ">
+              <w:r>
+                <w:rPr>
+                  <w:noProof/>
+                </w:rPr>
+                <w:t>«NumberOfGuests»</w:t>
+              </w:r>
+            </w:fldSimple>
           </w:p>
         </w:tc>
         <w:tc>
@@ -897,7 +877,7 @@
           </w:tcPr>
           <w:p>
             <w:r>
-              <w:t>US$</w:t>
+              <w:t>€</w:t>
             </w:r>
             <w:r>
               <w:t xml:space="preserve"> </w:t>
@@ -951,26 +931,19 @@
           </w:tcPr>
           <w:p>
             <w:r>
-              <w:t xml:space="preserve">US$ </w:t>
-            </w:r>
-            <w:r>
-              <w:fldChar w:fldCharType="begin"/>
-            </w:r>
-            <w:r>
-              <w:instrText xml:space="preserve"> MERGEFIELD  SecurityDeposit  \* MERGEFORMAT </w:instrText>
-            </w:r>
-            <w:r>
-              <w:fldChar w:fldCharType="separate"/>
-            </w:r>
-            <w:r>
-              <w:rPr>
-                <w:noProof/>
-              </w:rPr>
-              <w:t>«SecurityDeposit»</w:t>
-            </w:r>
-            <w:r>
-              <w:fldChar w:fldCharType="end"/>
-            </w:r>
+              <w:t>€</w:t>
+            </w:r>
+            <w:r>
+              <w:t xml:space="preserve"> </w:t>
+            </w:r>
+            <w:fldSimple w:instr=" MERGEFIELD  SecurityDeposit  \* MERGEFORMAT ">
+              <w:r>
+                <w:rPr>
+                  <w:noProof/>
+                </w:rPr>
+                <w:t>«SecurityDeposit»</w:t>
+              </w:r>
+            </w:fldSimple>
           </w:p>
         </w:tc>
       </w:tr>
@@ -1021,26 +994,19 @@
           </w:tcPr>
           <w:p>
             <w:r>
-              <w:t xml:space="preserve">US$ </w:t>
-            </w:r>
-            <w:r>
-              <w:fldChar w:fldCharType="begin"/>
-            </w:r>
-            <w:r>
-              <w:instrText xml:space="preserve"> MERGEFIELD  TotalPrice\\  \* MERGEFORMAT </w:instrText>
-            </w:r>
-            <w:r>
-              <w:fldChar w:fldCharType="separate"/>
-            </w:r>
-            <w:r>
-              <w:rPr>
-                <w:noProof/>
-              </w:rPr>
-              <w:t>«TotalPrice»</w:t>
-            </w:r>
-            <w:r>
-              <w:fldChar w:fldCharType="end"/>
-            </w:r>
+              <w:t>€</w:t>
+            </w:r>
+            <w:r>
+              <w:t xml:space="preserve"> </w:t>
+            </w:r>
+            <w:fldSimple w:instr=" MERGEFIELD  TotalPrice\\  \* MERGEFORMAT ">
+              <w:r>
+                <w:rPr>
+                  <w:noProof/>
+                </w:rPr>
+                <w:t>«TotalPrice»</w:t>
+              </w:r>
+            </w:fldSimple>
           </w:p>
         </w:tc>
         <w:tc>
@@ -2536,7 +2502,6 @@
                       </w:pBdr>
                       <w:jc w:val="right"/>
                     </w:pPr>
-                    <w:proofErr w:type="spellStart"/>
                     <w:r>
                       <w:rPr>
                         <w:rFonts w:ascii="Calibri" w:eastAsia="Times New Roman" w:hAnsi="Calibri" w:cs="Calibri"/>
@@ -2545,84 +2510,7 @@
                         <w:lang w:eastAsia="nl-NL"/>
                         <w14:ligatures w14:val="none"/>
                       </w:rPr>
-                      <w:t>Lodge</w:t>
-                    </w:r>
-                    <w:proofErr w:type="spellEnd"/>
-                    <w:r>
-                      <w:rPr>
-                        <w:rFonts w:ascii="Calibri" w:eastAsia="Times New Roman" w:hAnsi="Calibri" w:cs="Calibri"/>
-                        <w:color w:val="000000"/>
-                        <w:kern w:val="0"/>
-                        <w:lang w:eastAsia="nl-NL"/>
-                        <w14:ligatures w14:val="none"/>
-                      </w:rPr>
-                      <w:t xml:space="preserve"> </w:t>
-                    </w:r>
-                    <w:proofErr w:type="spellStart"/>
-                    <w:r>
-                      <w:rPr>
-                        <w:rFonts w:ascii="Calibri" w:eastAsia="Times New Roman" w:hAnsi="Calibri" w:cs="Calibri"/>
-                        <w:color w:val="000000"/>
-                        <w:kern w:val="0"/>
-                        <w:lang w:eastAsia="nl-NL"/>
-                        <w14:ligatures w14:val="none"/>
-                      </w:rPr>
-                      <w:t>enneigé</w:t>
-                    </w:r>
-                    <w:proofErr w:type="spellEnd"/>
-                    <w:r>
-                      <w:rPr>
-                        <w:rFonts w:ascii="Calibri" w:eastAsia="Times New Roman" w:hAnsi="Calibri" w:cs="Calibri"/>
-                        <w:color w:val="000000"/>
-                        <w:kern w:val="0"/>
-                        <w:lang w:eastAsia="nl-NL"/>
-                        <w14:ligatures w14:val="none"/>
-                      </w:rPr>
-                      <w:t xml:space="preserve"> | </w:t>
-                    </w:r>
-                    <w:proofErr w:type="spellStart"/>
-                    <w:r>
-                      <w:rPr>
-                        <w:rFonts w:ascii="Calibri" w:eastAsia="Times New Roman" w:hAnsi="Calibri" w:cs="Calibri"/>
-                        <w:color w:val="000000"/>
-                        <w:kern w:val="0"/>
-                        <w:lang w:eastAsia="nl-NL"/>
-                        <w14:ligatures w14:val="none"/>
-                      </w:rPr>
-                      <w:t>Kuldipsinghstraat</w:t>
-                    </w:r>
-                    <w:proofErr w:type="spellEnd"/>
-                    <w:r>
-                      <w:rPr>
-                        <w:rFonts w:ascii="Calibri" w:eastAsia="Times New Roman" w:hAnsi="Calibri" w:cs="Calibri"/>
-                        <w:color w:val="000000"/>
-                        <w:kern w:val="0"/>
-                        <w:lang w:eastAsia="nl-NL"/>
-                        <w14:ligatures w14:val="none"/>
-                      </w:rPr>
-                      <w:t xml:space="preserve"> 7 | </w:t>
-                    </w:r>
-                    <w:proofErr w:type="spellStart"/>
-                    <w:r>
-                      <w:rPr>
-                        <w:rFonts w:ascii="Calibri" w:eastAsia="Times New Roman" w:hAnsi="Calibri" w:cs="Calibri"/>
-                        <w:color w:val="000000"/>
-                        <w:kern w:val="0"/>
-                        <w:lang w:eastAsia="nl-NL"/>
-                        <w14:ligatures w14:val="none"/>
-                      </w:rPr>
-                      <w:t>Kwatta</w:t>
-                    </w:r>
-                    <w:proofErr w:type="spellEnd"/>
-                    <w:r>
-                      <w:rPr>
-                        <w:rFonts w:ascii="Calibri" w:eastAsia="Times New Roman" w:hAnsi="Calibri" w:cs="Calibri"/>
-                        <w:color w:val="000000"/>
-                        <w:kern w:val="0"/>
-                        <w:lang w:eastAsia="nl-NL"/>
-                        <w14:ligatures w14:val="none"/>
-                      </w:rPr>
-                      <w:t xml:space="preserve"> | Paramaribo</w:t>
+                      <w:t>Lodge enneigé | Kuldipsinghstraat 7 | Kwatta | Paramaribo</w:t>
                     </w:r>
                   </w:p>
                   <w:p>
@@ -2809,35 +2697,18 @@
                         <w:lang w:val="en-US"/>
                       </w:rPr>
                     </w:pPr>
-                    <w:r>
-                      <w:fldChar w:fldCharType="begin"/>
-                    </w:r>
-                    <w:r>
-                      <w:instrText>HYPERLINK "http://www.snowylodge.net"</w:instrText>
-                    </w:r>
-                    <w:r>
-                      <w:fldChar w:fldCharType="separate"/>
-                    </w:r>
-                    <w:r>
-                      <w:rPr>
-                        <w:rStyle w:val="Hyperlink"/>
-                        <w:b/>
-                        <w:bCs/>
-                        <w:color w:val="auto"/>
-                        <w:u w:val="none"/>
-                      </w:rPr>
-                      <w:t>www.snowylodge.net</w:t>
-                    </w:r>
-                    <w:r>
-                      <w:rPr>
-                        <w:rStyle w:val="Hyperlink"/>
-                        <w:b/>
-                        <w:bCs/>
-                        <w:color w:val="auto"/>
-                        <w:u w:val="none"/>
-                      </w:rPr>
-                      <w:fldChar w:fldCharType="end"/>
-                    </w:r>
+                    <w:hyperlink r:id="rId2" w:history="1">
+                      <w:r>
+                        <w:rPr>
+                          <w:rStyle w:val="Hyperlink"/>
+                          <w:b/>
+                          <w:bCs/>
+                          <w:color w:val="auto"/>
+                          <w:u w:val="none"/>
+                        </w:rPr>
+                        <w:t>www.snowylodge.net</w:t>
+                      </w:r>
+                    </w:hyperlink>
                     <w:r>
                       <w:rPr>
                         <w:b/>
@@ -2845,21 +2716,12 @@
                       </w:rPr>
                       <w:br/>
                     </w:r>
-                    <w:proofErr w:type="spellStart"/>
                     <w:r>
                       <w:rPr>
                         <w:sz w:val="16"/>
                         <w:szCs w:val="16"/>
                       </w:rPr>
-                      <w:t>Kuldipsinghstraat</w:t>
-                    </w:r>
-                    <w:proofErr w:type="spellEnd"/>
-                    <w:r>
-                      <w:rPr>
-                        <w:sz w:val="16"/>
-                        <w:szCs w:val="16"/>
-                      </w:rPr>
-                      <w:t xml:space="preserve"> 7</w:t>
+                      <w:t>Kuldipsinghstraat 7</w:t>
                     </w:r>
                     <w:r>
                       <w:rPr>
@@ -2868,7 +2730,6 @@
                       </w:rPr>
                       <w:br/>
                     </w:r>
-                    <w:proofErr w:type="spellStart"/>
                     <w:r>
                       <w:rPr>
                         <w:sz w:val="16"/>
@@ -2876,7 +2737,6 @@
                       </w:rPr>
                       <w:t>ParamariboSuriname</w:t>
                     </w:r>
-                    <w:proofErr w:type="spellEnd"/>
                   </w:p>
                 </w:txbxContent>
               </v:textbox>
@@ -2930,7 +2790,7 @@
                   </pic:cNvPicPr>
                 </pic:nvPicPr>
                 <pic:blipFill>
-                  <a:blip r:embed="rId2" cstate="print">
+                  <a:blip r:embed="rId3" cstate="print">
                     <a:extLst>
                       <a:ext uri="{28A0092B-C50C-407E-A947-70E740481C1C}">
                         <a14:useLocalDpi xmlns:a14="http://schemas.microsoft.com/office/drawing/2010/main" val="0"/>
@@ -3375,7 +3235,6 @@
   <w:style w:type="character" w:default="1" w:styleId="DefaultParagraphFont">
     <w:name w:val="Default Paragraph Font"/>
     <w:uiPriority w:val="1"/>
-    <w:semiHidden/>
     <w:unhideWhenUsed/>
   </w:style>
   <w:style w:type="table" w:default="1" w:styleId="TableNormal">

</xml_diff>